<commit_message>
Diagrama de casos de uso (Ciclo 2)
Tarefa Concluída
</commit_message>
<xml_diff>
--- a/Projeto1-G4/Ciclo de Desenvolvimento 2/1 - Casos de Uso Simplificados/Casos de Uso Simplificados (Ciclo 2).docx
+++ b/Projeto1-G4/Ciclo de Desenvolvimento 2/1 - Casos de Uso Simplificados/Casos de Uso Simplificados (Ciclo 2).docx
@@ -191,7 +191,33 @@
                 <w:sz w:val="24"/>
                 <w:szCs w:val="24"/>
               </w:rPr>
-              <w:t>Autores:                Funcionário, Doador</w:t>
+              <w:t>A</w:t>
+            </w:r>
+            <w:r>
+              <w:rPr>
+                <w:rFonts w:ascii="Arial" w:hAnsi="Arial" w:cs="Arial"/>
+                <w:sz w:val="24"/>
+                <w:szCs w:val="24"/>
+              </w:rPr>
+              <w:t xml:space="preserve">tores:               </w:t>
+            </w:r>
+            <w:r>
+              <w:rPr>
+                <w:rFonts w:ascii="Arial" w:hAnsi="Arial" w:cs="Arial"/>
+                <w:sz w:val="24"/>
+                <w:szCs w:val="24"/>
+              </w:rPr>
+              <w:t xml:space="preserve">  </w:t>
+            </w:r>
+            <w:bookmarkStart w:id="0" w:name="_GoBack"/>
+            <w:bookmarkEnd w:id="0"/>
+            <w:r>
+              <w:rPr>
+                <w:rFonts w:ascii="Arial" w:hAnsi="Arial" w:cs="Arial"/>
+                <w:sz w:val="24"/>
+                <w:szCs w:val="24"/>
+              </w:rPr>
+              <w:t xml:space="preserve"> Funcionário, Doador</w:t>
             </w:r>
           </w:p>
         </w:tc>
@@ -431,8 +457,6 @@
               </w:rPr>
               <w:t>.</w:t>
             </w:r>
-            <w:bookmarkStart w:id="0" w:name="_GoBack"/>
-            <w:bookmarkEnd w:id="0"/>
             <w:r>
               <w:rPr>
                 <w:rFonts w:ascii="Arial" w:hAnsi="Arial" w:cs="Arial"/>
@@ -591,7 +615,23 @@
                 <w:sz w:val="24"/>
                 <w:szCs w:val="24"/>
               </w:rPr>
-              <w:t xml:space="preserve">Autores:               </w:t>
+              <w:t>A</w:t>
+            </w:r>
+            <w:r>
+              <w:rPr>
+                <w:rFonts w:ascii="Arial" w:hAnsi="Arial" w:cs="Arial"/>
+                <w:sz w:val="24"/>
+                <w:szCs w:val="24"/>
+              </w:rPr>
+              <w:t xml:space="preserve">tores:               </w:t>
+            </w:r>
+            <w:r>
+              <w:rPr>
+                <w:rFonts w:ascii="Arial" w:hAnsi="Arial" w:cs="Arial"/>
+                <w:sz w:val="24"/>
+                <w:szCs w:val="24"/>
+              </w:rPr>
+              <w:t xml:space="preserve">  </w:t>
             </w:r>
             <w:r>
               <w:rPr>
@@ -1038,7 +1078,23 @@
                 <w:sz w:val="24"/>
                 <w:szCs w:val="24"/>
               </w:rPr>
-              <w:t xml:space="preserve">Autores:                </w:t>
+              <w:t>A</w:t>
+            </w:r>
+            <w:r>
+              <w:rPr>
+                <w:rFonts w:ascii="Arial" w:hAnsi="Arial" w:cs="Arial"/>
+                <w:sz w:val="24"/>
+                <w:szCs w:val="24"/>
+              </w:rPr>
+              <w:t xml:space="preserve">tores:                </w:t>
+            </w:r>
+            <w:r>
+              <w:rPr>
+                <w:rFonts w:ascii="Arial" w:hAnsi="Arial" w:cs="Arial"/>
+                <w:sz w:val="24"/>
+                <w:szCs w:val="24"/>
+              </w:rPr>
+              <w:t xml:space="preserve">  </w:t>
             </w:r>
             <w:r>
               <w:rPr>
@@ -1486,6 +1542,7 @@
         <w:docPartUnique/>
       </w:docPartObj>
     </w:sdtPr>
+    <w:sdtEndPr/>
     <w:sdtContent>
       <w:p>
         <w:pPr>

</xml_diff>

<commit_message>
Correção dos Casos de uso simplificados (Ciclo 4)
Fiz correção também em algumas coisas do casos de uso simplificados
(Ciclo 2)

Tarefa Concluída
</commit_message>
<xml_diff>
--- a/Projeto1-G4/Ciclo de Desenvolvimento 2/1 - Casos de Uso Simplificados/Casos de Uso Simplificados (Ciclo 2).docx
+++ b/Projeto1-G4/Ciclo de Desenvolvimento 2/1 - Casos de Uso Simplificados/Casos de Uso Simplificados (Ciclo 2).docx
@@ -209,8 +209,6 @@
               </w:rPr>
               <w:t xml:space="preserve">  </w:t>
             </w:r>
-            <w:bookmarkStart w:id="0" w:name="_GoBack"/>
-            <w:bookmarkEnd w:id="0"/>
             <w:r>
               <w:rPr>
                 <w:rFonts w:ascii="Arial" w:hAnsi="Arial" w:cs="Arial"/>
@@ -1339,7 +1337,23 @@
                 <w:sz w:val="24"/>
                 <w:szCs w:val="24"/>
               </w:rPr>
-              <w:t xml:space="preserve">. Ele pesquisa o registro da doação </w:t>
+              <w:t xml:space="preserve">. Ele </w:t>
+            </w:r>
+            <w:r>
+              <w:rPr>
+                <w:rFonts w:ascii="Arial" w:hAnsi="Arial" w:cs="Arial"/>
+                <w:sz w:val="24"/>
+                <w:szCs w:val="24"/>
+              </w:rPr>
+              <w:t xml:space="preserve">faz uma </w:t>
+            </w:r>
+            <w:r>
+              <w:rPr>
+                <w:rFonts w:ascii="Arial" w:hAnsi="Arial" w:cs="Arial"/>
+                <w:sz w:val="24"/>
+                <w:szCs w:val="24"/>
+              </w:rPr>
+              <w:t xml:space="preserve">pesquisa simples com o código do </w:t>
             </w:r>
           </w:p>
           <w:p>
@@ -1357,7 +1371,69 @@
                 <w:sz w:val="24"/>
                 <w:szCs w:val="24"/>
               </w:rPr>
-              <w:t xml:space="preserve">                              </w:t>
+              <w:t xml:space="preserve">                               </w:t>
+            </w:r>
+            <w:proofErr w:type="gramStart"/>
+            <w:r>
+              <w:rPr>
+                <w:rFonts w:ascii="Arial" w:hAnsi="Arial" w:cs="Arial"/>
+                <w:sz w:val="24"/>
+                <w:szCs w:val="24"/>
+              </w:rPr>
+              <w:t>doador</w:t>
+            </w:r>
+            <w:proofErr w:type="gramEnd"/>
+            <w:r>
+              <w:rPr>
+                <w:rFonts w:ascii="Arial" w:hAnsi="Arial" w:cs="Arial"/>
+                <w:sz w:val="24"/>
+                <w:szCs w:val="24"/>
+              </w:rPr>
+              <w:t xml:space="preserve"> para acessar o</w:t>
+            </w:r>
+            <w:r>
+              <w:rPr>
+                <w:rFonts w:ascii="Arial" w:hAnsi="Arial" w:cs="Arial"/>
+                <w:sz w:val="24"/>
+                <w:szCs w:val="24"/>
+              </w:rPr>
+              <w:t xml:space="preserve"> registro da doação atual e , se for </w:t>
+            </w:r>
+          </w:p>
+          <w:p>
+            <w:pPr>
+              <w:jc w:val="both"/>
+              <w:rPr>
+                <w:rFonts w:ascii="Arial" w:hAnsi="Arial" w:cs="Arial"/>
+                <w:sz w:val="24"/>
+                <w:szCs w:val="24"/>
+              </w:rPr>
+            </w:pPr>
+            <w:r>
+              <w:rPr>
+                <w:rFonts w:ascii="Arial" w:hAnsi="Arial" w:cs="Arial"/>
+                <w:sz w:val="24"/>
+                <w:szCs w:val="24"/>
+              </w:rPr>
+              <w:t xml:space="preserve">                               </w:t>
+            </w:r>
+            <w:proofErr w:type="gramStart"/>
+            <w:r>
+              <w:rPr>
+                <w:rFonts w:ascii="Arial" w:hAnsi="Arial" w:cs="Arial"/>
+                <w:sz w:val="24"/>
+                <w:szCs w:val="24"/>
+              </w:rPr>
+              <w:t>localizado</w:t>
+            </w:r>
+            <w:proofErr w:type="gramEnd"/>
+            <w:r>
+              <w:rPr>
+                <w:rFonts w:ascii="Arial" w:hAnsi="Arial" w:cs="Arial"/>
+                <w:sz w:val="24"/>
+                <w:szCs w:val="24"/>
+              </w:rPr>
+              <w:t xml:space="preserve"> o registro da doação</w:t>
             </w:r>
             <w:r>
               <w:rPr>
@@ -1367,6 +1443,32 @@
               </w:rPr>
               <w:t xml:space="preserve"> </w:t>
             </w:r>
+            <w:r>
+              <w:rPr>
+                <w:rFonts w:ascii="Arial" w:hAnsi="Arial" w:cs="Arial"/>
+                <w:sz w:val="24"/>
+                <w:szCs w:val="24"/>
+              </w:rPr>
+              <w:t xml:space="preserve">atual do doador, o </w:t>
+            </w:r>
+          </w:p>
+          <w:p>
+            <w:pPr>
+              <w:jc w:val="both"/>
+              <w:rPr>
+                <w:rFonts w:ascii="Arial" w:hAnsi="Arial" w:cs="Arial"/>
+                <w:sz w:val="24"/>
+                <w:szCs w:val="24"/>
+              </w:rPr>
+            </w:pPr>
+            <w:r>
+              <w:rPr>
+                <w:rFonts w:ascii="Arial" w:hAnsi="Arial" w:cs="Arial"/>
+                <w:sz w:val="24"/>
+                <w:szCs w:val="24"/>
+              </w:rPr>
+              <w:t xml:space="preserve">                               </w:t>
+            </w:r>
             <w:proofErr w:type="gramStart"/>
             <w:r>
               <w:rPr>
@@ -1374,7 +1476,7 @@
                 <w:sz w:val="24"/>
                 <w:szCs w:val="24"/>
               </w:rPr>
-              <w:t>atual</w:t>
+              <w:t>funcionário</w:t>
             </w:r>
             <w:proofErr w:type="gramEnd"/>
             <w:r>
@@ -1383,25 +1485,7 @@
                 <w:sz w:val="24"/>
                 <w:szCs w:val="24"/>
               </w:rPr>
-              <w:t xml:space="preserve"> e , se for localizado o registro da doação </w:t>
-            </w:r>
-          </w:p>
-          <w:p>
-            <w:pPr>
-              <w:jc w:val="both"/>
-              <w:rPr>
-                <w:rFonts w:ascii="Arial" w:hAnsi="Arial" w:cs="Arial"/>
-                <w:sz w:val="24"/>
-                <w:szCs w:val="24"/>
-              </w:rPr>
-            </w:pPr>
-            <w:r>
-              <w:rPr>
-                <w:rFonts w:ascii="Arial" w:hAnsi="Arial" w:cs="Arial"/>
-                <w:sz w:val="24"/>
-                <w:szCs w:val="24"/>
-              </w:rPr>
-              <w:t xml:space="preserve">                              </w:t>
+              <w:t xml:space="preserve"> registra os</w:t>
             </w:r>
             <w:r>
               <w:rPr>
@@ -1411,60 +1495,16 @@
               </w:rPr>
               <w:t xml:space="preserve"> </w:t>
             </w:r>
-            <w:proofErr w:type="gramStart"/>
-            <w:r>
-              <w:rPr>
-                <w:rFonts w:ascii="Arial" w:hAnsi="Arial" w:cs="Arial"/>
-                <w:sz w:val="24"/>
-                <w:szCs w:val="24"/>
-              </w:rPr>
-              <w:t>atual</w:t>
-            </w:r>
-            <w:proofErr w:type="gramEnd"/>
-            <w:r>
-              <w:rPr>
-                <w:rFonts w:ascii="Arial" w:hAnsi="Arial" w:cs="Arial"/>
-                <w:sz w:val="24"/>
-                <w:szCs w:val="24"/>
-              </w:rPr>
-              <w:t xml:space="preserve"> do doador, o funcionário registra os </w:t>
-            </w:r>
-          </w:p>
-          <w:p>
-            <w:pPr>
-              <w:jc w:val="both"/>
-              <w:rPr>
-                <w:rFonts w:ascii="Arial" w:hAnsi="Arial" w:cs="Arial"/>
-                <w:sz w:val="24"/>
-                <w:szCs w:val="24"/>
-              </w:rPr>
-            </w:pPr>
-            <w:r>
-              <w:rPr>
-                <w:rFonts w:ascii="Arial" w:hAnsi="Arial" w:cs="Arial"/>
-                <w:sz w:val="24"/>
-                <w:szCs w:val="24"/>
-              </w:rPr>
-              <w:t xml:space="preserve">                               </w:t>
-            </w:r>
-            <w:proofErr w:type="gramStart"/>
-            <w:r>
-              <w:rPr>
-                <w:rFonts w:ascii="Arial" w:hAnsi="Arial" w:cs="Arial"/>
-                <w:sz w:val="24"/>
-                <w:szCs w:val="24"/>
-              </w:rPr>
-              <w:t>dados</w:t>
-            </w:r>
-            <w:proofErr w:type="gramEnd"/>
-            <w:r>
-              <w:rPr>
-                <w:rFonts w:ascii="Arial" w:hAnsi="Arial" w:cs="Arial"/>
-                <w:sz w:val="24"/>
-                <w:szCs w:val="24"/>
-              </w:rPr>
-              <w:t xml:space="preserve"> dos exames. </w:t>
-            </w:r>
+            <w:r>
+              <w:rPr>
+                <w:rFonts w:ascii="Arial" w:hAnsi="Arial" w:cs="Arial"/>
+                <w:sz w:val="24"/>
+                <w:szCs w:val="24"/>
+              </w:rPr>
+              <w:t xml:space="preserve">dados dos exames. </w:t>
+            </w:r>
+            <w:bookmarkStart w:id="0" w:name="_GoBack"/>
+            <w:bookmarkEnd w:id="0"/>
           </w:p>
           <w:p>
             <w:pPr>

</xml_diff>